<commit_message>
Added general automation of responses to applicants to description
</commit_message>
<xml_diff>
--- a/Assignment/20191031_Digitalisation_of_Business_Processes_v1.1.docx
+++ b/Assignment/20191031_Digitalisation_of_Business_Processes_v1.1.docx
@@ -3586,6 +3586,56 @@
       </w:pPr>
       <w:r>
         <w:rPr/>
+      </w:r>
+    </w:p>
+    <w:p>
+      <w:pPr>
+        <w:pStyle w:val="Normal"/>
+        <w:rPr/>
+      </w:pPr>
+      <w:r>
+        <w:rPr/>
+      </w:r>
+    </w:p>
+    <w:p>
+      <w:pPr>
+        <w:pStyle w:val="Normal"/>
+        <w:rPr/>
+      </w:pPr>
+      <w:r>
+        <w:rPr/>
+        <w:t>General:</w:t>
+      </w:r>
+    </w:p>
+    <w:p>
+      <w:pPr>
+        <w:pStyle w:val="Normal"/>
+        <w:rPr>
+          <w:sz w:val="18"/>
+          <w:szCs w:val="18"/>
+        </w:rPr>
+      </w:pPr>
+      <w:r>
+        <w:rPr>
+          <w:sz w:val="18"/>
+          <w:szCs w:val="18"/>
+        </w:rPr>
+      </w:r>
+    </w:p>
+    <w:p>
+      <w:pPr>
+        <w:pStyle w:val="Normal"/>
+        <w:rPr>
+          <w:sz w:val="18"/>
+          <w:szCs w:val="18"/>
+        </w:rPr>
+      </w:pPr>
+      <w:r>
+        <w:rPr>
+          <w:sz w:val="18"/>
+          <w:szCs w:val="18"/>
+        </w:rPr>
+        <w:t>Over the whole employment process the information traffic between company and applicants (invitations, rejections, etc.) will get automated/standardized. Forms will be defined to enable standardized communication.</w:t>
       </w:r>
     </w:p>
     <w:sectPr>

</xml_diff>